<commit_message>
update team and word doc
</commit_message>
<xml_diff>
--- a/IMPACT website changes.docx
+++ b/IMPACT website changes.docx
@@ -39,91 +39,117 @@
       </w:r>
     </w:p>
     <w:p>
-      <w:r>
+      <w:pPr>
+        <w:rPr>
+          <w:strike/>
+        </w:rPr>
+      </w:pPr>
+      <w:r>
+        <w:rPr>
+          <w:strike/>
+        </w:rPr>
         <w:t>1. somewhere IMPACT needs to be spelled out – maybe a banner across the top. Not on every page but on the homepage at least</w:t>
       </w:r>
       <w:r>
+        <w:rPr>
+          <w:strike/>
+        </w:rPr>
         <w:t xml:space="preserve"> (</w:t>
       </w:r>
       <w:r>
         <w:rPr>
           <w:b/>
           <w:bCs/>
+          <w:strike/>
           <w:u w:val="single"/>
         </w:rPr>
         <w:t>I</w:t>
       </w:r>
       <w:r>
+        <w:rPr>
+          <w:strike/>
+        </w:rPr>
         <w:t xml:space="preserve">ndiana </w:t>
       </w:r>
       <w:r>
         <w:rPr>
           <w:b/>
           <w:bCs/>
+          <w:strike/>
           <w:u w:val="single"/>
         </w:rPr>
         <w:t>M</w:t>
       </w:r>
       <w:r>
-        <w:t>u</w:t>
-      </w:r>
-      <w:r>
-        <w:t>sc</w:t>
-      </w:r>
-      <w:r>
-        <w:t>uloskeletal</w:t>
-      </w:r>
-      <w:r>
-        <w:t xml:space="preserve"> Health </w:t>
+        <w:rPr>
+          <w:strike/>
+        </w:rPr>
+        <w:t xml:space="preserve">usculoskeletal Health </w:t>
       </w:r>
       <w:r>
         <w:rPr>
           <w:b/>
           <w:bCs/>
+          <w:strike/>
           <w:u w:val="single"/>
         </w:rPr>
         <w:t>P</w:t>
       </w:r>
       <w:r>
+        <w:rPr>
+          <w:strike/>
+        </w:rPr>
         <w:t xml:space="preserve">artnership for the </w:t>
       </w:r>
       <w:r>
         <w:rPr>
           <w:b/>
           <w:bCs/>
+          <w:strike/>
           <w:u w:val="single"/>
         </w:rPr>
         <w:t>A</w:t>
       </w:r>
       <w:r>
+        <w:rPr>
+          <w:strike/>
+        </w:rPr>
         <w:t xml:space="preserve">dvancement of </w:t>
       </w:r>
       <w:r>
         <w:rPr>
           <w:b/>
           <w:bCs/>
+          <w:strike/>
           <w:u w:val="single"/>
         </w:rPr>
         <w:t>C</w:t>
       </w:r>
       <w:r>
+        <w:rPr>
+          <w:strike/>
+        </w:rPr>
         <w:t xml:space="preserve">are &amp; </w:t>
       </w:r>
       <w:r>
         <w:rPr>
           <w:b/>
           <w:bCs/>
+          <w:strike/>
           <w:u w:val="single"/>
         </w:rPr>
         <w:t>T</w:t>
       </w:r>
       <w:r>
-        <w:t>reatment</w:t>
-      </w:r>
-      <w:r>
-        <w:t>)</w:t>
-      </w:r>
-      <w:r>
+        <w:rPr>
+          <w:strike/>
+        </w:rPr>
+        <w:t>reatment)</w:t>
+      </w:r>
+      <w:r>
+        <w:rPr>
+          <w:strike/>
+        </w:rPr>
         <w:t xml:space="preserve"> Not quite sure where this should go.</w:t>
       </w:r>
     </w:p>
@@ -141,7 +167,15 @@
       </w:r>
     </w:p>
     <w:p>
-      <w:r>
+      <w:pPr>
+        <w:rPr>
+          <w:strike/>
+        </w:rPr>
+      </w:pPr>
+      <w:r>
+        <w:rPr>
+          <w:strike/>
+        </w:rPr>
         <w:t>3. Numbers used for: partner organizations, collaborators, proposed partner funding – are these correct, where did these come from</w:t>
       </w:r>
     </w:p>
@@ -238,12 +272,21 @@
     </w:p>
     <w:p>
       <w:r>
+        <w:rPr>
+          <w:highlight w:val="yellow"/>
+        </w:rPr>
         <w:t xml:space="preserve">{associated graphic: </w:t>
       </w:r>
       <w:r>
+        <w:rPr>
+          <w:highlight w:val="yellow"/>
+        </w:rPr>
         <w:t>building MSK ecosystem.png</w:t>
       </w:r>
       <w:r>
+        <w:rPr>
+          <w:highlight w:val="yellow"/>
+        </w:rPr>
         <w:t>}</w:t>
       </w:r>
     </w:p>
@@ -271,59 +314,65 @@
       </w:r>
     </w:p>
     <w:p>
-      <w:r>
+      <w:pPr>
+        <w:rPr>
+          <w:strike/>
+        </w:rPr>
+      </w:pPr>
+      <w:r>
+        <w:rPr>
+          <w:strike/>
+        </w:rPr>
         <w:t xml:space="preserve">Indiana has the expertise, culture, research, and industry to lead the growing demand for modern solutions in </w:t>
       </w:r>
       <w:r>
+        <w:rPr>
+          <w:strike/>
+        </w:rPr>
         <w:t>musculoskeletal</w:t>
       </w:r>
       <w:r>
+        <w:rPr>
+          <w:strike/>
+        </w:rPr>
         <w:t xml:space="preserve"> health. We just need the infrastructure to connect and strengthen this network.</w:t>
       </w:r>
     </w:p>
     <w:p>
-      <w:r>
-        <w:t>IMPACT</w:t>
-      </w:r>
-      <w:r>
-        <w:t xml:space="preserve"> is positioned to connect and </w:t>
-      </w:r>
-      <w:r>
-        <w:t xml:space="preserve">grow </w:t>
-      </w:r>
-      <w:r>
-        <w:t xml:space="preserve">the strong network of </w:t>
-      </w:r>
-      <w:r>
+      <w:pPr>
+        <w:rPr>
+          <w:strike/>
+        </w:rPr>
+      </w:pPr>
+      <w:r>
+        <w:rPr>
+          <w:strike/>
+        </w:rPr>
+        <w:t xml:space="preserve">IMPACT is positioned to connect and grow the strong network of </w:t>
+      </w:r>
+      <w:r>
+        <w:rPr>
+          <w:strike/>
+        </w:rPr>
         <w:t>musculoskeletal</w:t>
       </w:r>
       <w:r>
-        <w:t xml:space="preserve"> resources in north and central Indiana. IMPACT brings together the</w:t>
-      </w:r>
-      <w:r>
-        <w:t xml:space="preserve"> engineers, clinicians, researchers, and industry leaders</w:t>
-      </w:r>
-      <w:r>
-        <w:t xml:space="preserve"> necessary</w:t>
-      </w:r>
-      <w:r>
-        <w:t xml:space="preserve"> to develop and translate use-inspired research </w:t>
-      </w:r>
-      <w:r>
-        <w:t>into</w:t>
-      </w:r>
-      <w:r>
-        <w:t xml:space="preserve"> consumer-focused solutions</w:t>
-      </w:r>
-      <w:r>
-        <w:t>.</w:t>
-      </w:r>
-      <w:r>
-        <w:t xml:space="preserve"> </w:t>
-      </w:r>
-    </w:p>
-    <w:p>
-      <w:r>
+        <w:rPr>
+          <w:strike/>
+        </w:rPr>
+        <w:t xml:space="preserve"> resources in north and central Indiana. IMPACT brings together the engineers, clinicians, researchers, and industry leaders necessary to develop and translate use-inspired research into consumer-focused solutions. </w:t>
+      </w:r>
+    </w:p>
+    <w:p>
+      <w:pPr>
+        <w:rPr>
+          <w:strike/>
+        </w:rPr>
+      </w:pPr>
+      <w:r>
+        <w:rPr>
+          <w:strike/>
+        </w:rPr>
         <w:t>Indiana is uniquely positioned to serve as the epicenter of musculoskeletal innovation because it is home to:</w:t>
       </w:r>
     </w:p>
@@ -334,8 +383,14 @@
           <w:ilvl w:val="0"/>
           <w:numId w:val="2"/>
         </w:numPr>
-      </w:pPr>
-      <w:r>
+        <w:rPr>
+          <w:strike/>
+        </w:rPr>
+      </w:pPr>
+      <w:r>
+        <w:rPr>
+          <w:strike/>
+        </w:rPr>
         <w:t>Warsaw, IN, known as the Orthopedic Capital of the World</w:t>
       </w:r>
     </w:p>
@@ -346,17 +401,32 @@
           <w:ilvl w:val="0"/>
           <w:numId w:val="2"/>
         </w:numPr>
-      </w:pPr>
-      <w:r>
+        <w:rPr>
+          <w:strike/>
+        </w:rPr>
+      </w:pPr>
+      <w:r>
+        <w:rPr>
+          <w:strike/>
+        </w:rPr>
         <w:t>Deep m</w:t>
       </w:r>
       <w:r>
+        <w:rPr>
+          <w:strike/>
+        </w:rPr>
         <w:t>usculoskeletal</w:t>
       </w:r>
       <w:r>
+        <w:rPr>
+          <w:strike/>
+        </w:rPr>
         <w:t xml:space="preserve"> research</w:t>
       </w:r>
       <w:r>
+        <w:rPr>
+          <w:strike/>
+        </w:rPr>
         <w:t xml:space="preserve"> expertise</w:t>
       </w:r>
     </w:p>
@@ -367,8 +437,14 @@
           <w:ilvl w:val="0"/>
           <w:numId w:val="2"/>
         </w:numPr>
-      </w:pPr>
-      <w:r>
+        <w:rPr>
+          <w:strike/>
+        </w:rPr>
+      </w:pPr>
+      <w:r>
+        <w:rPr>
+          <w:strike/>
+        </w:rPr>
         <w:t>Major hub for pharmaceutical manufacture, orthopedic research, and device makers</w:t>
       </w:r>
     </w:p>
@@ -379,8 +455,14 @@
           <w:ilvl w:val="0"/>
           <w:numId w:val="2"/>
         </w:numPr>
-      </w:pPr>
-      <w:r>
+        <w:rPr>
+          <w:strike/>
+        </w:rPr>
+      </w:pPr>
+      <w:r>
+        <w:rPr>
+          <w:strike/>
+        </w:rPr>
         <w:lastRenderedPageBreak/>
         <w:t>Thriving life sciences-based economy. In 2024, Indiana was the largest exporter of life science products in the U.S.</w:t>
       </w:r>
@@ -392,19 +474,34 @@
           <w:ilvl w:val="0"/>
           <w:numId w:val="2"/>
         </w:numPr>
-      </w:pPr>
-      <w:r>
+        <w:rPr>
+          <w:strike/>
+        </w:rPr>
+      </w:pPr>
+      <w:r>
+        <w:rPr>
+          <w:strike/>
+        </w:rPr>
         <w:t>Growing sports industry, a booming global industry that’s estimated to become a $100 billion industry by 2030</w:t>
       </w:r>
     </w:p>
     <w:p>
       <w:r>
+        <w:rPr>
+          <w:highlight w:val="yellow"/>
+        </w:rPr>
         <w:t xml:space="preserve">{associated graphic: </w:t>
       </w:r>
       <w:r>
+        <w:rPr>
+          <w:highlight w:val="yellow"/>
+        </w:rPr>
         <w:t>remove silos.png</w:t>
       </w:r>
       <w:r>
+        <w:rPr>
+          <w:highlight w:val="yellow"/>
+        </w:rPr>
         <w:t>}</w:t>
       </w:r>
     </w:p>
@@ -425,32 +522,58 @@
       </w:r>
     </w:p>
     <w:p>
-      <w:r>
+      <w:pPr>
+        <w:rPr>
+          <w:strike/>
+        </w:rPr>
+      </w:pPr>
+      <w:r>
+        <w:rPr>
+          <w:strike/>
+        </w:rPr>
         <w:t>Identifying problems and creating solutions</w:t>
       </w:r>
       <w:r>
+        <w:rPr>
+          <w:strike/>
+        </w:rPr>
         <w:t xml:space="preserve"> </w:t>
       </w:r>
     </w:p>
     <w:p>
+      <w:pPr>
+        <w:rPr>
+          <w:strike/>
+        </w:rPr>
+      </w:pPr>
       <w:r>
         <w:rPr>
           <w:b/>
           <w:bCs/>
+          <w:strike/>
           <w:color w:val="000000" w:themeColor="text1"/>
         </w:rPr>
-        <w:t>Community</w:t>
-      </w:r>
-      <w:r>
-        <w:rPr>
-          <w:b/>
-          <w:bCs/>
-          <w:color w:val="000000" w:themeColor="text1"/>
-        </w:rPr>
-        <w:t xml:space="preserve">: </w:t>
-      </w:r>
-      <w:r>
-        <w:t>We have the connections, but we don’t have all the answers</w:t>
+        <w:t xml:space="preserve">Community: </w:t>
+      </w:r>
+      <w:r>
+        <w:rPr>
+          <w:strike/>
+        </w:rPr>
+        <w:t xml:space="preserve">We have </w:t>
+      </w:r>
+      <w:proofErr w:type="gramStart"/>
+      <w:r>
+        <w:rPr>
+          <w:strike/>
+        </w:rPr>
+        <w:t>the connections</w:t>
+      </w:r>
+      <w:proofErr w:type="gramEnd"/>
+      <w:r>
+        <w:rPr>
+          <w:strike/>
+        </w:rPr>
+        <w:t>, but we don’t have all the answers</w:t>
       </w:r>
     </w:p>
     <w:p>
@@ -460,8 +583,14 @@
           <w:ilvl w:val="0"/>
           <w:numId w:val="3"/>
         </w:numPr>
-      </w:pPr>
-      <w:r>
+        <w:rPr>
+          <w:strike/>
+        </w:rPr>
+      </w:pPr>
+      <w:r>
+        <w:rPr>
+          <w:strike/>
+        </w:rPr>
         <w:t>Listening to what the community needs and then identifying who within our ecosystem can help solve these challenges</w:t>
       </w:r>
     </w:p>
@@ -475,18 +604,28 @@
         <w:rPr>
           <w:b/>
           <w:bCs/>
+          <w:strike/>
           <w:color w:val="000000" w:themeColor="text1"/>
         </w:rPr>
       </w:pPr>
       <w:r>
+        <w:rPr>
+          <w:strike/>
+        </w:rPr>
         <w:t>Use-inspired projects</w:t>
       </w:r>
     </w:p>
     <w:p>
+      <w:pPr>
+        <w:rPr>
+          <w:strike/>
+        </w:rPr>
+      </w:pPr>
       <w:r>
         <w:rPr>
           <w:b/>
           <w:bCs/>
+          <w:strike/>
         </w:rPr>
         <w:t>R&amp;D</w:t>
       </w:r>
@@ -494,28 +633,50 @@
         <w:rPr>
           <w:b/>
           <w:bCs/>
+          <w:strike/>
         </w:rPr>
         <w:t xml:space="preserve">: </w:t>
       </w:r>
       <w:r>
+        <w:rPr>
+          <w:strike/>
+        </w:rPr>
         <w:t>Through our deep bench of regional industry connections</w:t>
       </w:r>
       <w:r>
+        <w:rPr>
+          <w:strike/>
+        </w:rPr>
         <w:t xml:space="preserve"> and cutting edge-technologies</w:t>
       </w:r>
       <w:r>
+        <w:rPr>
+          <w:strike/>
+        </w:rPr>
         <w:t xml:space="preserve">, IMPACT will deploy </w:t>
       </w:r>
       <w:r>
+        <w:rPr>
+          <w:strike/>
+        </w:rPr>
         <w:t>artificial intelligence (AI) and machine learning (ML) to</w:t>
       </w:r>
       <w:r>
+        <w:rPr>
+          <w:strike/>
+        </w:rPr>
         <w:t xml:space="preserve"> solve today’s </w:t>
       </w:r>
       <w:r>
+        <w:rPr>
+          <w:strike/>
+        </w:rPr>
         <w:t>musculoskeletal</w:t>
       </w:r>
       <w:r>
+        <w:rPr>
+          <w:strike/>
+        </w:rPr>
         <w:t xml:space="preserve"> challenges</w:t>
       </w:r>
     </w:p>
@@ -526,21 +687,21 @@
           <w:ilvl w:val="0"/>
           <w:numId w:val="4"/>
         </w:numPr>
-      </w:pPr>
-      <w:r>
+        <w:rPr>
+          <w:strike/>
+        </w:rPr>
+      </w:pPr>
+      <w:r>
+        <w:rPr>
+          <w:strike/>
+        </w:rPr>
         <w:t>D</w:t>
       </w:r>
       <w:r>
-        <w:t xml:space="preserve">igital </w:t>
-      </w:r>
-      <w:r>
-        <w:t xml:space="preserve">twins to </w:t>
-      </w:r>
-      <w:r>
-        <w:t>detect operational anomalies</w:t>
-      </w:r>
-      <w:r>
-        <w:t xml:space="preserve"> in orthopedic equipment</w:t>
+        <w:rPr>
+          <w:strike/>
+        </w:rPr>
+        <w:t>igital twins to detect operational anomalies in orthopedic equipment</w:t>
       </w:r>
     </w:p>
     <w:p>
@@ -550,25 +711,34 @@
           <w:ilvl w:val="0"/>
           <w:numId w:val="4"/>
         </w:numPr>
-      </w:pPr>
-      <w:r>
+        <w:rPr>
+          <w:strike/>
+        </w:rPr>
+      </w:pPr>
+      <w:r>
+        <w:rPr>
+          <w:strike/>
+        </w:rPr>
         <w:t>Integrated biosensors to m</w:t>
       </w:r>
       <w:r>
-        <w:t>onitor predictive analytics to support clinical decision-making, early disease detection</w:t>
-      </w:r>
-      <w:r>
-        <w:t>,</w:t>
-      </w:r>
-      <w:r>
-        <w:t xml:space="preserve"> and personalized treatment strategies</w:t>
-      </w:r>
-    </w:p>
-    <w:p>
+        <w:rPr>
+          <w:strike/>
+        </w:rPr>
+        <w:t>onitor predictive analytics to support clinical decision-making, early disease detection, and personalized treatment strategies</w:t>
+      </w:r>
+    </w:p>
+    <w:p>
+      <w:pPr>
+        <w:rPr>
+          <w:strike/>
+        </w:rPr>
+      </w:pPr>
       <w:r>
         <w:rPr>
           <w:b/>
           <w:bCs/>
+          <w:strike/>
         </w:rPr>
         <w:t>Workforce</w:t>
       </w:r>
@@ -576,13 +746,34 @@
         <w:rPr>
           <w:b/>
           <w:bCs/>
+          <w:strike/>
         </w:rPr>
         <w:t xml:space="preserve">: </w:t>
       </w:r>
       <w:r>
-        <w:t>Whether it’s training, upskilling, or educating Indiana workers, IMPACT addresses the  gap between industry needs and workforce</w:t>
-      </w:r>
-      <w:r>
+        <w:rPr>
+          <w:strike/>
+        </w:rPr>
+        <w:t xml:space="preserve">Whether it’s training, upskilling, or educating Indiana workers, IMPACT addresses </w:t>
+      </w:r>
+      <w:proofErr w:type="gramStart"/>
+      <w:r>
+        <w:rPr>
+          <w:strike/>
+        </w:rPr>
+        <w:t>the  gap</w:t>
+      </w:r>
+      <w:proofErr w:type="gramEnd"/>
+      <w:r>
+        <w:rPr>
+          <w:strike/>
+        </w:rPr>
+        <w:t xml:space="preserve"> between industry needs and workforce</w:t>
+      </w:r>
+      <w:r>
+        <w:rPr>
+          <w:strike/>
+        </w:rPr>
         <w:t xml:space="preserve"> skills</w:t>
       </w:r>
     </w:p>
@@ -593,17 +784,32 @@
           <w:ilvl w:val="0"/>
           <w:numId w:val="5"/>
         </w:numPr>
-      </w:pPr>
-      <w:r>
+        <w:rPr>
+          <w:strike/>
+        </w:rPr>
+      </w:pPr>
+      <w:r>
+        <w:rPr>
+          <w:strike/>
+        </w:rPr>
         <w:t>G</w:t>
       </w:r>
       <w:r>
+        <w:rPr>
+          <w:strike/>
+        </w:rPr>
         <w:t>row and strengthen the pool</w:t>
       </w:r>
       <w:r>
+        <w:rPr>
+          <w:strike/>
+        </w:rPr>
         <w:t xml:space="preserve"> of skilled workers</w:t>
       </w:r>
       <w:r>
+        <w:rPr>
+          <w:strike/>
+        </w:rPr>
         <w:t xml:space="preserve"> </w:t>
       </w:r>
     </w:p>
@@ -614,28 +820,52 @@
           <w:ilvl w:val="0"/>
           <w:numId w:val="5"/>
         </w:numPr>
-      </w:pPr>
-      <w:r>
+        <w:rPr>
+          <w:strike/>
+        </w:rPr>
+      </w:pPr>
+      <w:r>
+        <w:rPr>
+          <w:strike/>
+        </w:rPr>
         <w:t>3</w:t>
       </w:r>
       <w:r>
+        <w:rPr>
+          <w:strike/>
+        </w:rPr>
         <w:t xml:space="preserve"> </w:t>
       </w:r>
       <w:r>
+        <w:rPr>
+          <w:strike/>
+        </w:rPr>
         <w:t>main areas of workforce development</w:t>
       </w:r>
       <w:r>
+        <w:rPr>
+          <w:strike/>
+        </w:rPr>
         <w:t xml:space="preserve"> that span STEM opportunities for K-12, work-based learning, and upskilling and reskilling of the current workforce</w:t>
       </w:r>
     </w:p>
     <w:p>
       <w:r>
+        <w:rPr>
+          <w:highlight w:val="yellow"/>
+        </w:rPr>
         <w:t xml:space="preserve">{associated graphic: </w:t>
       </w:r>
       <w:r>
+        <w:rPr>
+          <w:highlight w:val="yellow"/>
+        </w:rPr>
         <w:t>howdoit.png</w:t>
       </w:r>
       <w:r>
+        <w:rPr>
+          <w:highlight w:val="yellow"/>
+        </w:rPr>
         <w:t>}</w:t>
       </w:r>
     </w:p>
@@ -657,17 +887,41 @@
       </w:r>
     </w:p>
     <w:p>
-      <w:r>
+      <w:pPr>
+        <w:rPr>
+          <w:strike/>
+        </w:rPr>
+      </w:pPr>
+      <w:r>
+        <w:rPr>
+          <w:strike/>
+        </w:rPr>
         <w:t>1. Change “More connections, fewer silos” to “Why Indiana?”</w:t>
       </w:r>
     </w:p>
     <w:p>
-      <w:r>
+      <w:pPr>
+        <w:rPr>
+          <w:strike/>
+        </w:rPr>
+      </w:pPr>
+      <w:r>
+        <w:rPr>
+          <w:strike/>
+        </w:rPr>
         <w:t xml:space="preserve">2. Change text to: </w:t>
       </w:r>
     </w:p>
     <w:p>
-      <w:r>
+      <w:pPr>
+        <w:rPr>
+          <w:strike/>
+        </w:rPr>
+      </w:pPr>
+      <w:r>
+        <w:rPr>
+          <w:strike/>
+        </w:rPr>
         <w:lastRenderedPageBreak/>
         <w:t xml:space="preserve">Indiana is uniquely positioned to serve as the epicenter of musculoskeletal healthcare innovation. The </w:t>
       </w:r>
@@ -675,10 +929,14 @@
         <w:rPr>
           <w:b/>
           <w:bCs/>
+          <w:strike/>
         </w:rPr>
         <w:t>Indiana MSK Innovation Triangle</w:t>
       </w:r>
       <w:r>
+        <w:rPr>
+          <w:strike/>
+        </w:rPr>
         <w:t xml:space="preserve"> describes a region of the state that is home to: </w:t>
       </w:r>
     </w:p>
@@ -689,29 +947,56 @@
           <w:ilvl w:val="0"/>
           <w:numId w:val="6"/>
         </w:numPr>
-      </w:pPr>
-      <w:r>
+        <w:rPr>
+          <w:strike/>
+        </w:rPr>
+      </w:pPr>
+      <w:r>
+        <w:rPr>
+          <w:strike/>
+        </w:rPr>
         <w:t>A</w:t>
       </w:r>
       <w:r>
+        <w:rPr>
+          <w:strike/>
+        </w:rPr>
         <w:t>cademic institutions with expertise in musculoskeletal health</w:t>
       </w:r>
       <w:r>
+        <w:rPr>
+          <w:strike/>
+        </w:rPr>
         <w:t xml:space="preserve"> and engineering:</w:t>
       </w:r>
       <w:r>
+        <w:rPr>
+          <w:strike/>
+        </w:rPr>
         <w:t xml:space="preserve"> Indiana University, Purdue University,</w:t>
       </w:r>
       <w:r>
+        <w:rPr>
+          <w:strike/>
+        </w:rPr>
         <w:t xml:space="preserve"> University of</w:t>
       </w:r>
       <w:r>
+        <w:rPr>
+          <w:strike/>
+        </w:rPr>
         <w:t xml:space="preserve"> Notre Dame, Ball State University, Marian University, </w:t>
       </w:r>
       <w:r>
+        <w:rPr>
+          <w:strike/>
+        </w:rPr>
         <w:t xml:space="preserve">and </w:t>
       </w:r>
       <w:r>
+        <w:rPr>
+          <w:strike/>
+        </w:rPr>
         <w:t>Rose-Hulman Institute of Technology</w:t>
       </w:r>
     </w:p>
@@ -722,20 +1007,33 @@
           <w:ilvl w:val="0"/>
           <w:numId w:val="6"/>
         </w:numPr>
-      </w:pPr>
-      <w:r>
+        <w:rPr>
+          <w:strike/>
+        </w:rPr>
+      </w:pPr>
+      <w:r>
+        <w:rPr>
+          <w:strike/>
+        </w:rPr>
         <w:t xml:space="preserve">Respected research centers such as </w:t>
       </w:r>
       <w:r>
+        <w:rPr>
+          <w:strike/>
+        </w:rPr>
         <w:t>the Regenstrief Institute</w:t>
       </w:r>
       <w:r>
+        <w:rPr>
+          <w:strike/>
+        </w:rPr>
         <w:t xml:space="preserve"> and the </w:t>
       </w:r>
       <w:r>
         <w:rPr>
           <w:rFonts w:cs="Arial"/>
           <w:bCs/>
+          <w:strike/>
           <w:szCs w:val="20"/>
         </w:rPr>
         <w:t xml:space="preserve">Indiana Center for Musculoskeletal Health (ICMH) </w:t>
@@ -748,14 +1046,26 @@
           <w:ilvl w:val="0"/>
           <w:numId w:val="6"/>
         </w:numPr>
-      </w:pPr>
-      <w:r>
+        <w:rPr>
+          <w:strike/>
+        </w:rPr>
+      </w:pPr>
+      <w:r>
+        <w:rPr>
+          <w:strike/>
+        </w:rPr>
         <w:t>Major pharmaceutical, orthopedic, and device manufacturers</w:t>
       </w:r>
       <w:r>
+        <w:rPr>
+          <w:strike/>
+        </w:rPr>
         <w:t>: Eli</w:t>
       </w:r>
       <w:r>
+        <w:rPr>
+          <w:strike/>
+        </w:rPr>
         <w:t xml:space="preserve"> Lilly and Zimmer Biomet</w:t>
       </w:r>
     </w:p>
@@ -766,15 +1076,15 @@
           <w:ilvl w:val="0"/>
           <w:numId w:val="6"/>
         </w:numPr>
-      </w:pPr>
-      <w:r>
-        <w:t>T</w:t>
-      </w:r>
-      <w:r>
-        <w:t xml:space="preserve">he Orthopedic Capital of the World </w:t>
-      </w:r>
-      <w:r>
-        <w:t>in Warsaw, Indiana</w:t>
+        <w:rPr>
+          <w:strike/>
+        </w:rPr>
+      </w:pPr>
+      <w:r>
+        <w:rPr>
+          <w:strike/>
+        </w:rPr>
+        <w:t>The Orthopedic Capital of the World in Warsaw, Indiana</w:t>
       </w:r>
     </w:p>
     <w:p>
@@ -784,31 +1094,58 @@
           <w:ilvl w:val="0"/>
           <w:numId w:val="6"/>
         </w:numPr>
-      </w:pPr>
-      <w:r>
+        <w:rPr>
+          <w:strike/>
+        </w:rPr>
+      </w:pPr>
+      <w:r>
+        <w:rPr>
+          <w:strike/>
+        </w:rPr>
         <w:t xml:space="preserve">Heartland </w:t>
       </w:r>
       <w:proofErr w:type="spellStart"/>
       <w:r>
+        <w:rPr>
+          <w:strike/>
+        </w:rPr>
         <w:t>BioWorks</w:t>
       </w:r>
       <w:proofErr w:type="spellEnd"/>
       <w:r>
+        <w:rPr>
+          <w:strike/>
+        </w:rPr>
         <w:t xml:space="preserve">, designated a </w:t>
       </w:r>
       <w:hyperlink r:id="rId5" w:history="1">
         <w:r>
           <w:rPr>
             <w:rStyle w:val="Hyperlink"/>
+            <w:strike/>
           </w:rPr>
-          <w:t>Regional Technology and Innovation Hub</w:t>
+          <w:t>Regional</w:t>
+        </w:r>
+        <w:r>
+          <w:rPr>
+            <w:rStyle w:val="Hyperlink"/>
+            <w:strike/>
+          </w:rPr>
+          <w:t xml:space="preserve"> </w:t>
+        </w:r>
+        <w:r>
+          <w:rPr>
+            <w:rStyle w:val="Hyperlink"/>
+            <w:strike/>
+          </w:rPr>
+          <w:t>Technology and Innovation Hub</w:t>
         </w:r>
       </w:hyperlink>
       <w:r>
-        <w:t xml:space="preserve"> by the </w:t>
-      </w:r>
-      <w:r>
-        <w:t>U.S. Economic Development Administration</w:t>
+        <w:rPr>
+          <w:strike/>
+        </w:rPr>
+        <w:t xml:space="preserve"> by the U.S. Economic Development Administration</w:t>
       </w:r>
     </w:p>
     <w:p>
@@ -818,26 +1155,44 @@
           <w:ilvl w:val="0"/>
           <w:numId w:val="6"/>
         </w:numPr>
-      </w:pPr>
-      <w:r>
-        <w:t>A thriving life sciences-based economy that made</w:t>
-      </w:r>
-      <w:r>
-        <w:t xml:space="preserve"> Indiana the </w:t>
+        <w:rPr>
+          <w:strike/>
+        </w:rPr>
+      </w:pPr>
+      <w:r>
+        <w:rPr>
+          <w:strike/>
+        </w:rPr>
+        <w:t xml:space="preserve">A thriving life sciences-based economy that made Indiana the </w:t>
       </w:r>
       <w:hyperlink r:id="rId6" w:history="1">
         <w:r>
           <w:rPr>
             <w:rStyle w:val="Hyperlink"/>
+            <w:strike/>
           </w:rPr>
-          <w:t>largest exporter</w:t>
+          <w:t>larg</w:t>
+        </w:r>
+        <w:r>
+          <w:rPr>
+            <w:rStyle w:val="Hyperlink"/>
+            <w:strike/>
+          </w:rPr>
+          <w:t>e</w:t>
+        </w:r>
+        <w:r>
+          <w:rPr>
+            <w:rStyle w:val="Hyperlink"/>
+            <w:strike/>
+          </w:rPr>
+          <w:t>st exporter</w:t>
         </w:r>
       </w:hyperlink>
       <w:r>
-        <w:t xml:space="preserve"> of life sciences products in the U</w:t>
-      </w:r>
-      <w:r>
-        <w:t>nited States in 2024</w:t>
+        <w:rPr>
+          <w:strike/>
+        </w:rPr>
+        <w:t xml:space="preserve"> of life sciences products in the United States in 2024</w:t>
       </w:r>
     </w:p>
     <w:p>
@@ -847,31 +1202,37 @@
           <w:ilvl w:val="0"/>
           <w:numId w:val="6"/>
         </w:numPr>
-      </w:pPr>
-      <w:r>
-        <w:t>A rapidly growing venture network, with a</w:t>
-      </w:r>
-      <w:r>
-        <w:t xml:space="preserve"> record-breaking </w:t>
+        <w:rPr>
+          <w:strike/>
+        </w:rPr>
+      </w:pPr>
+      <w:r>
+        <w:rPr>
+          <w:strike/>
+        </w:rPr>
+        <w:t xml:space="preserve">A rapidly growing venture network, with a record-breaking </w:t>
       </w:r>
       <w:hyperlink r:id="rId7" w:history="1">
         <w:r>
           <w:rPr>
             <w:rStyle w:val="Hyperlink"/>
+            <w:strike/>
           </w:rPr>
-          <w:t xml:space="preserve">$1.05 billion in </w:t>
+          <w:t>$1.05</w:t>
         </w:r>
         <w:r>
           <w:rPr>
             <w:rStyle w:val="Hyperlink"/>
+            <w:strike/>
           </w:rPr>
-          <w:t xml:space="preserve">venture activity in </w:t>
+          <w:t xml:space="preserve"> </w:t>
         </w:r>
         <w:r>
           <w:rPr>
             <w:rStyle w:val="Hyperlink"/>
+            <w:strike/>
           </w:rPr>
-          <w:t>2024</w:t>
+          <w:t>billion in venture activity in 2024</w:t>
         </w:r>
       </w:hyperlink>
     </w:p>
@@ -882,48 +1243,57 @@
           <w:ilvl w:val="0"/>
           <w:numId w:val="6"/>
         </w:numPr>
-      </w:pPr>
-      <w:r>
-        <w:t>A</w:t>
-      </w:r>
-      <w:r>
-        <w:t xml:space="preserve"> booming global</w:t>
-      </w:r>
-      <w:r>
-        <w:t xml:space="preserve"> sports</w:t>
-      </w:r>
-      <w:r>
-        <w:t xml:space="preserve"> industry </w:t>
-      </w:r>
-      <w:r>
-        <w:t xml:space="preserve">that’s </w:t>
-      </w:r>
-      <w:r>
-        <w:t xml:space="preserve">estimated to </w:t>
-      </w:r>
-      <w:r>
-        <w:t>expand to</w:t>
-      </w:r>
-      <w:r>
-        <w:t xml:space="preserve"> </w:t>
+        <w:rPr>
+          <w:strike/>
+        </w:rPr>
+      </w:pPr>
+      <w:r>
+        <w:rPr>
+          <w:strike/>
+        </w:rPr>
+        <w:t xml:space="preserve">A booming global sports industry that’s estimated to expand to </w:t>
       </w:r>
       <w:hyperlink r:id="rId8" w:history="1">
         <w:r>
           <w:rPr>
             <w:rStyle w:val="Hyperlink"/>
+            <w:strike/>
           </w:rPr>
-          <w:t>$100 billion by 2030</w:t>
+          <w:t>$100 bi</w:t>
+        </w:r>
+        <w:r>
+          <w:rPr>
+            <w:rStyle w:val="Hyperlink"/>
+            <w:strike/>
+          </w:rPr>
+          <w:t>l</w:t>
+        </w:r>
+        <w:r>
+          <w:rPr>
+            <w:rStyle w:val="Hyperlink"/>
+            <w:strike/>
+          </w:rPr>
+          <w:t>lion by 2030</w:t>
         </w:r>
       </w:hyperlink>
     </w:p>
     <w:p>
       <w:r>
+        <w:rPr>
+          <w:highlight w:val="yellow"/>
+        </w:rPr>
         <w:t xml:space="preserve">{associated graphic: </w:t>
       </w:r>
       <w:r>
+        <w:rPr>
+          <w:highlight w:val="yellow"/>
+        </w:rPr>
         <w:t>why Indiana.png</w:t>
       </w:r>
       <w:r>
+        <w:rPr>
+          <w:highlight w:val="yellow"/>
+        </w:rPr>
         <w:t>}</w:t>
       </w:r>
     </w:p>
@@ -945,15 +1315,34 @@
       </w:r>
     </w:p>
     <w:p>
-      <w:r>
+      <w:pPr>
+        <w:rPr>
+          <w:strike/>
+        </w:rPr>
+      </w:pPr>
+      <w:r>
+        <w:rPr>
+          <w:strike/>
+        </w:rPr>
         <w:t>1. change main title to “Our Work: How is IMPACT Changing Musculoskeletal Innovation”</w:t>
       </w:r>
     </w:p>
     <w:p>
-      <w:r>
+      <w:pPr>
+        <w:rPr>
+          <w:strike/>
+        </w:rPr>
+      </w:pPr>
+      <w:r>
+        <w:rPr>
+          <w:strike/>
+        </w:rPr>
         <w:t xml:space="preserve">2. </w:t>
       </w:r>
       <w:r>
+        <w:rPr>
+          <w:strike/>
+        </w:rPr>
         <w:t>Change “IMPACT: Innovation Value Chain” header to “IMPACT Pillars”</w:t>
       </w:r>
     </w:p>
@@ -963,12 +1352,23 @@
       </w:r>
     </w:p>
     <w:p>
-      <w:r>
+      <w:pPr>
+        <w:rPr>
+          <w:strike/>
+        </w:rPr>
+      </w:pPr>
+      <w:r>
+        <w:rPr>
+          <w:strike/>
+        </w:rPr>
         <w:t xml:space="preserve">The musculoskeletal ecosystem of IMPACT is built upon three pillars: community, research and development (R&amp;D), and workforce development. In other words, our community generates use-inspired possibilities, our ecosystem ushers in solutions, and our workforce development creates job opportunities to achieve this work. </w:t>
       </w:r>
     </w:p>
     <w:p>
       <w:r>
+        <w:rPr>
+          <w:highlight w:val="yellow"/>
+        </w:rPr>
         <w:t>{associated graphic: our work gears.png}</w:t>
       </w:r>
     </w:p>
@@ -995,8 +1395,14 @@
       </w:r>
     </w:p>
     <w:p>
-      <w:r>
-        <w:rPr>
+      <w:pPr>
+        <w:rPr>
+          <w:strike/>
+        </w:rPr>
+      </w:pPr>
+      <w:r>
+        <w:rPr>
+          <w:strike/>
           <w:color w:val="000000" w:themeColor="text1"/>
         </w:rPr>
         <w:lastRenderedPageBreak/>
@@ -1004,30 +1410,30 @@
       </w:r>
       <w:r>
         <w:rPr>
+          <w:strike/>
           <w:color w:val="000000" w:themeColor="text1"/>
         </w:rPr>
         <w:t>to</w:t>
       </w:r>
       <w:r>
         <w:rPr>
+          <w:strike/>
           <w:color w:val="000000" w:themeColor="text1"/>
         </w:rPr>
         <w:t xml:space="preserve"> drive change through innovation. </w:t>
       </w:r>
       <w:r>
         <w:rPr>
+          <w:strike/>
           <w:color w:val="000000" w:themeColor="text1"/>
         </w:rPr>
         <w:t xml:space="preserve">The IMPACT ecosystem offers trusted intermediaries within the community to facility communication, align goals, connect all stakeholders, streamline processes, and foster trust. </w:t>
       </w:r>
       <w:r>
-        <w:t xml:space="preserve">Ultimately, IMPACT serves as the hub connecting our fragmented regional services </w:t>
-      </w:r>
-      <w:r>
-        <w:t xml:space="preserve">to deliver high-impact technologies, market-ready innovation, and quality jobs across </w:t>
-      </w:r>
-      <w:r>
-        <w:t>Indiana.</w:t>
+        <w:rPr>
+          <w:strike/>
+        </w:rPr>
+        <w:t>Ultimately, IMPACT serves as the hub connecting our fragmented regional services to deliver high-impact technologies, market-ready innovation, and quality jobs across Indiana.</w:t>
       </w:r>
     </w:p>
     <w:p>
@@ -1058,26 +1464,16 @@
       </w:r>
     </w:p>
     <w:p>
-      <w:r>
-        <w:t>Connecting the musculoskeletal community in north-central Indiana is just the first step in understanding and responding to industry needs. Through s</w:t>
-      </w:r>
-      <w:r>
-        <w:t>trategically placed Navigators</w:t>
-      </w:r>
-      <w:r>
-        <w:t>, the IMPACT ecosystem offers</w:t>
-      </w:r>
-      <w:r>
-        <w:t xml:space="preserve"> trusted intermediaries </w:t>
-      </w:r>
-      <w:r>
-        <w:t>within</w:t>
-      </w:r>
-      <w:r>
-        <w:t xml:space="preserve"> </w:t>
-      </w:r>
-      <w:r>
-        <w:t>our communities to facilitate communication, align goals, connect stakeholders with key resources, streamline processes, and foster trust and collaboration.</w:t>
+      <w:pPr>
+        <w:rPr>
+          <w:strike/>
+        </w:rPr>
+      </w:pPr>
+      <w:r>
+        <w:rPr>
+          <w:strike/>
+        </w:rPr>
+        <w:t>Connecting the musculoskeletal community in north-central Indiana is just the first step in understanding and responding to industry needs. Through strategically placed Navigators, the IMPACT ecosystem offers trusted intermediaries within our communities to facilitate communication, align goals, connect stakeholders with key resources, streamline processes, and foster trust and collaboration.</w:t>
       </w:r>
     </w:p>
     <w:p/>
@@ -1098,8 +1494,30 @@
       </w:r>
     </w:p>
     <w:p>
-      <w:r>
-        <w:t>1. Change text below “About IMPACT Team” to: “ We bring the right people to the table to solve the most pressing musculoskeletal health problems. We leverage incredible resources and talent in the region.”</w:t>
+      <w:pPr>
+        <w:rPr>
+          <w:strike/>
+        </w:rPr>
+      </w:pPr>
+      <w:r>
+        <w:rPr>
+          <w:strike/>
+        </w:rPr>
+        <w:t xml:space="preserve">1. Change text below “About IMPACT Team” to: </w:t>
+      </w:r>
+      <w:proofErr w:type="gramStart"/>
+      <w:r>
+        <w:rPr>
+          <w:strike/>
+        </w:rPr>
+        <w:t>“ We</w:t>
+      </w:r>
+      <w:proofErr w:type="gramEnd"/>
+      <w:r>
+        <w:rPr>
+          <w:strike/>
+        </w:rPr>
+        <w:t xml:space="preserve"> bring the right people to the table to solve the most pressing musculoskeletal health problems. We leverage incredible resources and talent in the region.”</w:t>
       </w:r>
     </w:p>
     <w:p>
@@ -1115,69 +1533,120 @@
     <w:p>
       <w:pPr>
         <w:spacing w:after="0" w:line="240" w:lineRule="auto"/>
-      </w:pPr>
-      <w:r>
+        <w:rPr>
+          <w:strike/>
+        </w:rPr>
+      </w:pPr>
+      <w:r>
+        <w:rPr>
+          <w:strike/>
+        </w:rPr>
         <w:t>Melissa Kacena, PhD</w:t>
       </w:r>
     </w:p>
     <w:p>
       <w:pPr>
         <w:spacing w:after="0" w:line="240" w:lineRule="auto"/>
-      </w:pPr>
-      <w:r>
+        <w:rPr>
+          <w:strike/>
+        </w:rPr>
+      </w:pPr>
+      <w:r>
+        <w:rPr>
+          <w:strike/>
+        </w:rPr>
         <w:t>Director, Indiana Center for Musculoskeletal Health</w:t>
       </w:r>
     </w:p>
     <w:p>
       <w:pPr>
         <w:spacing w:after="0" w:line="240" w:lineRule="auto"/>
-      </w:pPr>
-      <w:r>
+        <w:rPr>
+          <w:strike/>
+        </w:rPr>
+      </w:pPr>
+      <w:r>
+        <w:rPr>
+          <w:strike/>
+        </w:rPr>
         <w:t xml:space="preserve">Professor of </w:t>
       </w:r>
       <w:proofErr w:type="spellStart"/>
       <w:r>
+        <w:rPr>
+          <w:strike/>
+        </w:rPr>
         <w:t>Orthopaedics</w:t>
       </w:r>
       <w:proofErr w:type="spellEnd"/>
       <w:r>
+        <w:rPr>
+          <w:strike/>
+        </w:rPr>
         <w:t xml:space="preserve">, Indiana </w:t>
       </w:r>
       <w:proofErr w:type="spellStart"/>
       <w:r>
+        <w:rPr>
+          <w:strike/>
+        </w:rPr>
         <w:t>Univesity</w:t>
       </w:r>
       <w:proofErr w:type="spellEnd"/>
       <w:r>
+        <w:rPr>
+          <w:strike/>
+        </w:rPr>
         <w:t xml:space="preserve"> School of Medicine</w:t>
       </w:r>
     </w:p>
     <w:p>
       <w:pPr>
         <w:spacing w:after="0" w:line="240" w:lineRule="auto"/>
+        <w:rPr>
+          <w:strike/>
+        </w:rPr>
       </w:pPr>
     </w:p>
     <w:p>
       <w:pPr>
         <w:spacing w:after="0" w:line="240" w:lineRule="auto"/>
-      </w:pPr>
-      <w:r>
+        <w:rPr>
+          <w:strike/>
+        </w:rPr>
+      </w:pPr>
+      <w:r>
+        <w:rPr>
+          <w:strike/>
+        </w:rPr>
         <w:t>Amrou Awaysheh, PhD, MBA</w:t>
       </w:r>
     </w:p>
     <w:p>
       <w:pPr>
         <w:spacing w:after="0" w:line="240" w:lineRule="auto"/>
-      </w:pPr>
-      <w:r>
+        <w:rPr>
+          <w:strike/>
+        </w:rPr>
+      </w:pPr>
+      <w:r>
+        <w:rPr>
+          <w:strike/>
+        </w:rPr>
         <w:t>Executive Director, IU Business and Innovation Lab</w:t>
       </w:r>
     </w:p>
     <w:p>
       <w:pPr>
         <w:spacing w:after="0" w:line="240" w:lineRule="auto"/>
-      </w:pPr>
-      <w:r>
+        <w:rPr>
+          <w:strike/>
+        </w:rPr>
+      </w:pPr>
+      <w:r>
+        <w:rPr>
+          <w:strike/>
+        </w:rPr>
         <w:t>Associate Professor of Operations and Supply Chain, Indiana University Kelly School of Business</w:t>
       </w:r>
     </w:p>
@@ -1189,45 +1658,78 @@
     <w:p>
       <w:pPr>
         <w:spacing w:after="0" w:line="240" w:lineRule="auto"/>
-      </w:pPr>
-      <w:r>
+        <w:rPr>
+          <w:strike/>
+        </w:rPr>
+      </w:pPr>
+      <w:r>
+        <w:rPr>
+          <w:strike/>
+        </w:rPr>
         <w:t>Jill Fehrenbacher, PhD</w:t>
       </w:r>
     </w:p>
     <w:p>
       <w:pPr>
         <w:spacing w:after="0" w:line="240" w:lineRule="auto"/>
-      </w:pPr>
-      <w:r>
+        <w:rPr>
+          <w:strike/>
+        </w:rPr>
+      </w:pPr>
+      <w:r>
+        <w:rPr>
+          <w:strike/>
+        </w:rPr>
         <w:t>Associate Director, Basic &amp; Translational Research of the Indiana Center for Musculoskeletal Health</w:t>
       </w:r>
     </w:p>
     <w:p>
       <w:pPr>
         <w:spacing w:after="0" w:line="240" w:lineRule="auto"/>
-      </w:pPr>
-      <w:r>
+        <w:rPr>
+          <w:strike/>
+        </w:rPr>
+      </w:pPr>
+      <w:r>
+        <w:rPr>
+          <w:strike/>
+        </w:rPr>
         <w:t>Associate Professor, Indiana University School of Medicine</w:t>
       </w:r>
     </w:p>
     <w:p>
       <w:pPr>
         <w:spacing w:after="0" w:line="240" w:lineRule="auto"/>
+        <w:rPr>
+          <w:strike/>
+        </w:rPr>
       </w:pPr>
     </w:p>
     <w:p>
       <w:pPr>
         <w:spacing w:after="0" w:line="240" w:lineRule="auto"/>
-      </w:pPr>
-      <w:r>
+        <w:rPr>
+          <w:strike/>
+        </w:rPr>
+      </w:pPr>
+      <w:r>
+        <w:rPr>
+          <w:strike/>
+        </w:rPr>
         <w:t>Jim Lancaster, MSc</w:t>
       </w:r>
     </w:p>
     <w:p>
       <w:pPr>
         <w:spacing w:after="0" w:line="240" w:lineRule="auto"/>
-      </w:pPr>
-      <w:r>
+        <w:rPr>
+          <w:strike/>
+        </w:rPr>
+      </w:pPr>
+      <w:r>
+        <w:rPr>
+          <w:strike/>
+        </w:rPr>
         <w:t>Orthopedics Executive Leadership Team, ALL IN Kosciusko</w:t>
       </w:r>
     </w:p>
@@ -1239,12 +1741,21 @@
     <w:p>
       <w:pPr>
         <w:spacing w:after="0" w:line="240" w:lineRule="auto"/>
-      </w:pPr>
-      <w:r>
+        <w:rPr>
+          <w:strike/>
+        </w:rPr>
+      </w:pPr>
+      <w:r>
+        <w:rPr>
+          <w:strike/>
+        </w:rPr>
         <w:lastRenderedPageBreak/>
         <w:t>Tim Ryan – OK</w:t>
       </w:r>
       <w:r>
+        <w:rPr>
+          <w:strike/>
+        </w:rPr>
         <w:t xml:space="preserve"> except spell out VP as Vice President</w:t>
       </w:r>
     </w:p>
@@ -1256,74 +1767,128 @@
     <w:p>
       <w:pPr>
         <w:spacing w:after="0" w:line="240" w:lineRule="auto"/>
-      </w:pPr>
-      <w:r>
+        <w:rPr>
+          <w:strike/>
+        </w:rPr>
+      </w:pPr>
+      <w:r>
+        <w:rPr>
+          <w:strike/>
+        </w:rPr>
         <w:t>Sharon Moe, MD</w:t>
       </w:r>
     </w:p>
     <w:p>
       <w:pPr>
         <w:spacing w:after="0" w:line="240" w:lineRule="auto"/>
-      </w:pPr>
-      <w:r>
+        <w:rPr>
+          <w:strike/>
+        </w:rPr>
+      </w:pPr>
+      <w:r>
+        <w:rPr>
+          <w:strike/>
+        </w:rPr>
         <w:t>Co-Director, Indiana Clinical and Translational Sciences Institute</w:t>
       </w:r>
     </w:p>
     <w:p>
       <w:pPr>
         <w:spacing w:after="0" w:line="240" w:lineRule="auto"/>
-      </w:pPr>
-      <w:r>
+        <w:rPr>
+          <w:strike/>
+        </w:rPr>
+      </w:pPr>
+      <w:r>
+        <w:rPr>
+          <w:strike/>
+        </w:rPr>
         <w:t>Associate Dean for Clinical and Translational Research at Indiana University School of Medicine</w:t>
       </w:r>
     </w:p>
     <w:p>
       <w:pPr>
         <w:spacing w:after="0" w:line="240" w:lineRule="auto"/>
+        <w:rPr>
+          <w:strike/>
+        </w:rPr>
       </w:pPr>
     </w:p>
     <w:p>
       <w:pPr>
         <w:spacing w:after="0" w:line="240" w:lineRule="auto"/>
-      </w:pPr>
-      <w:r>
+        <w:rPr>
+          <w:strike/>
+        </w:rPr>
+      </w:pPr>
+      <w:r>
+        <w:rPr>
+          <w:strike/>
+        </w:rPr>
         <w:t>Allyn Decker – OK</w:t>
       </w:r>
       <w:r>
+        <w:rPr>
+          <w:strike/>
+        </w:rPr>
         <w:t xml:space="preserve"> except spell our VP as Vice President</w:t>
       </w:r>
     </w:p>
     <w:p>
       <w:pPr>
         <w:spacing w:after="0" w:line="240" w:lineRule="auto"/>
+        <w:rPr>
+          <w:strike/>
+        </w:rPr>
       </w:pPr>
     </w:p>
     <w:p>
       <w:pPr>
         <w:spacing w:after="0" w:line="240" w:lineRule="auto"/>
-      </w:pPr>
-      <w:r>
+        <w:rPr>
+          <w:strike/>
+        </w:rPr>
+      </w:pPr>
+      <w:r>
+        <w:rPr>
+          <w:strike/>
+        </w:rPr>
         <w:t>Kevin Otto - OK</w:t>
       </w:r>
     </w:p>
     <w:p>
       <w:pPr>
         <w:spacing w:after="0" w:line="240" w:lineRule="auto"/>
+        <w:rPr>
+          <w:strike/>
+        </w:rPr>
       </w:pPr>
     </w:p>
     <w:p>
       <w:pPr>
         <w:spacing w:after="0" w:line="240" w:lineRule="auto"/>
-      </w:pPr>
-      <w:r>
+        <w:rPr>
+          <w:strike/>
+        </w:rPr>
+      </w:pPr>
+      <w:r>
+        <w:rPr>
+          <w:strike/>
+        </w:rPr>
         <w:t>Darshan Shah, MBA</w:t>
       </w:r>
     </w:p>
     <w:p>
       <w:pPr>
         <w:spacing w:after="0" w:line="240" w:lineRule="auto"/>
-      </w:pPr>
-      <w:r>
+        <w:rPr>
+          <w:strike/>
+        </w:rPr>
+      </w:pPr>
+      <w:r>
+        <w:rPr>
+          <w:strike/>
+        </w:rPr>
         <w:t>Executive Vice President, Data and AnalytiXIN</w:t>
       </w:r>
     </w:p>
@@ -1341,45 +1906,77 @@
         <w:rPr>
           <w:b/>
           <w:bCs/>
+          <w:strike/>
         </w:rPr>
       </w:pPr>
       <w:r>
         <w:rPr>
           <w:b/>
           <w:bCs/>
+          <w:strike/>
           <w:highlight w:val="yellow"/>
         </w:rPr>
         <w:t>Events</w:t>
       </w:r>
     </w:p>
     <w:p>
-      <w:r>
+      <w:pPr>
+        <w:rPr>
+          <w:strike/>
+        </w:rPr>
+      </w:pPr>
+      <w:r>
+        <w:rPr>
+          <w:strike/>
+        </w:rPr>
         <w:t>Good as is</w:t>
       </w:r>
     </w:p>
-    <w:p/>
+    <w:p>
+      <w:pPr>
+        <w:rPr>
+          <w:strike/>
+        </w:rPr>
+      </w:pPr>
+    </w:p>
     <w:p>
       <w:pPr>
         <w:rPr>
           <w:b/>
           <w:bCs/>
+          <w:strike/>
         </w:rPr>
       </w:pPr>
       <w:r>
         <w:rPr>
           <w:b/>
           <w:bCs/>
+          <w:strike/>
           <w:highlight w:val="yellow"/>
         </w:rPr>
         <w:t>Contact</w:t>
       </w:r>
     </w:p>
     <w:p>
-      <w:r>
+      <w:pPr>
+        <w:rPr>
+          <w:strike/>
+        </w:rPr>
+      </w:pPr>
+      <w:r>
+        <w:rPr>
+          <w:strike/>
+        </w:rPr>
         <w:t>Good as is</w:t>
       </w:r>
     </w:p>
-    <w:p/>
+    <w:p>
+      <w:pPr>
+        <w:rPr>
+          <w:strike/>
+        </w:rPr>
+      </w:pPr>
+    </w:p>
     <w:p/>
     <w:sectPr>
       <w:pgSz w:w="12240" w:h="15840"/>
@@ -3058,6 +3655,18 @@
       <w:u w:val="single"/>
     </w:rPr>
   </w:style>
+  <w:style w:type="character" w:styleId="FollowedHyperlink">
+    <w:name w:val="FollowedHyperlink"/>
+    <w:basedOn w:val="DefaultParagraphFont"/>
+    <w:uiPriority w:val="99"/>
+    <w:semiHidden/>
+    <w:unhideWhenUsed/>
+    <w:rsid w:val="007036A2"/>
+    <w:rPr>
+      <w:color w:val="96607D" w:themeColor="followedHyperlink"/>
+      <w:u w:val="single"/>
+    </w:rPr>
+  </w:style>
 </w:styles>
 </file>
 

</xml_diff>